<commit_message>
Added debug and timing options
</commit_message>
<xml_diff>
--- a/ОТЧЁТ.docx
+++ b/ОТЧЁТ.docx
@@ -334,6 +334,7 @@
           <w:rFonts w:eastAsia="Times New Roman" w:cs="Times New Roman"/>
           <w:sz w:val="24"/>
           <w:szCs w:val="24"/>
+          <w:lang w:val="ru-RU"/>
         </w:rPr>
       </w:pPr>
       <w:r>
@@ -381,6 +382,7 @@
           <w:color w:val="00000A"/>
           <w:szCs w:val="28"/>
           <w:u w:val="single"/>
+          <w:lang w:val="ru-RU"/>
         </w:rPr>
         <w:t>312</w:t>
       </w:r>
@@ -488,6 +490,7 @@
           <w:rFonts w:eastAsia="Times New Roman" w:cs="Times New Roman"/>
           <w:sz w:val="24"/>
           <w:szCs w:val="24"/>
+          <w:lang w:val="ru-RU"/>
         </w:rPr>
       </w:pPr>
       <w:r>
@@ -704,22 +707,40 @@
           <w:proofErr w:type="spellEnd"/>
         </w:p>
         <w:p>
-          <w:fldSimple w:instr=" TOC \o &quot;1-3&quot; \h \z \u ">
-            <w:r>
-              <w:rPr>
-                <w:b/>
-                <w:bCs/>
-                <w:noProof/>
-              </w:rPr>
-              <w:t>No table of contents entries found.</w:t>
-            </w:r>
-          </w:fldSimple>
+          <w:r>
+            <w:fldChar w:fldCharType="begin"/>
+          </w:r>
+          <w:r>
+            <w:instrText xml:space="preserve"> TOC \o "1-3" \h \z \u </w:instrText>
+          </w:r>
+          <w:r>
+            <w:fldChar w:fldCharType="separate"/>
+          </w:r>
+          <w:r>
+            <w:rPr>
+              <w:b/>
+              <w:bCs/>
+              <w:noProof/>
+            </w:rPr>
+            <w:t>No table of contents entries found.</w:t>
+          </w:r>
+          <w:r>
+            <w:rPr>
+              <w:b/>
+              <w:bCs/>
+              <w:noProof/>
+            </w:rPr>
+            <w:fldChar w:fldCharType="end"/>
+          </w:r>
         </w:p>
       </w:sdtContent>
     </w:sdt>
     <w:p>
       <w:pPr>
         <w:pStyle w:val="Heading1"/>
+        <w:rPr>
+          <w:lang w:val="ru-RU"/>
+        </w:rPr>
       </w:pPr>
       <w:r>
         <w:rPr>
@@ -729,14 +750,859 @@
         <w:t>Описание метода, расчётные формулы</w:t>
       </w:r>
     </w:p>
+    <w:p>
+      <w:pPr>
+        <w:rPr>
+          <w:lang w:val="ru-RU"/>
+        </w:rPr>
+      </w:pPr>
+      <w:r>
+        <w:rPr>
+          <w:lang w:val="ru-RU"/>
+        </w:rPr>
+        <w:t xml:space="preserve">Метод Гаусса-Зейделя является итерационным методом для решения СЛАУ, имеющий один параметр </w:t>
+      </w:r>
+      <m:oMath>
+        <m:r>
+          <m:rPr>
+            <m:sty m:val="p"/>
+          </m:rPr>
+          <w:rPr>
+            <w:rFonts w:ascii="Cambria Math" w:hAnsi="Cambria Math"/>
+            <w:lang w:val="ru-RU"/>
+          </w:rPr>
+          <m:t>ϵ</m:t>
+        </m:r>
+      </m:oMath>
+      <w:r>
+        <w:rPr>
+          <w:lang w:val="ru-RU"/>
+        </w:rPr>
+        <w:t xml:space="preserve">. </w:t>
+      </w:r>
+      <w:r>
+        <w:rPr>
+          <w:lang w:val="ru-RU"/>
+        </w:rPr>
+        <w:t xml:space="preserve">Достаточное условие для сходимость метода является то, что матрица коэффициентов </w:t>
+      </w:r>
+      <w:r>
+        <w:rPr>
+          <w:i/>
+          <w:iCs/>
+        </w:rPr>
+        <w:t>A</w:t>
+      </w:r>
+      <w:r>
+        <w:rPr>
+          <w:lang w:val="ru-RU"/>
+        </w:rPr>
+        <w:t xml:space="preserve"> является диагонально доминантной, т.е.:</w:t>
+      </w:r>
+    </w:p>
+    <w:p>
+      <m:oMathPara>
+        <m:oMath>
+          <m:d>
+            <m:dPr>
+              <m:begChr m:val="|"/>
+              <m:endChr m:val="|"/>
+              <m:ctrlPr>
+                <w:rPr>
+                  <w:rFonts w:ascii="Cambria Math" w:eastAsia="MS Gothic" w:hAnsi="Cambria Math" w:cs="MS Gothic"/>
+                </w:rPr>
+              </m:ctrlPr>
+            </m:dPr>
+            <m:e>
+              <m:sSub>
+                <m:sSubPr>
+                  <m:ctrlPr>
+                    <w:rPr>
+                      <w:rFonts w:ascii="Cambria Math" w:hAnsi="Cambria Math"/>
+                      <w:i/>
+                    </w:rPr>
+                  </m:ctrlPr>
+                </m:sSubPr>
+                <m:e>
+                  <m:r>
+                    <w:rPr>
+                      <w:rFonts w:ascii="Cambria Math" w:hAnsi="Cambria Math"/>
+                    </w:rPr>
+                    <m:t>a</m:t>
+                  </m:r>
+                </m:e>
+                <m:sub>
+                  <m:r>
+                    <w:rPr>
+                      <w:rFonts w:ascii="Cambria Math" w:hAnsi="Cambria Math"/>
+                    </w:rPr>
+                    <m:t>ii</m:t>
+                  </m:r>
+                </m:sub>
+              </m:sSub>
+            </m:e>
+          </m:d>
+          <m:r>
+            <w:rPr>
+              <w:rFonts w:ascii="Cambria Math" w:hAnsi="Cambria Math" w:hint="eastAsia"/>
+            </w:rPr>
+            <m:t>≥</m:t>
+          </m:r>
+          <m:nary>
+            <m:naryPr>
+              <m:chr m:val="∑"/>
+              <m:supHide m:val="1"/>
+              <m:ctrlPr>
+                <w:rPr>
+                  <w:rFonts w:ascii="Cambria Math" w:hAnsi="Cambria Math"/>
+                </w:rPr>
+              </m:ctrlPr>
+            </m:naryPr>
+            <m:sub>
+              <m:r>
+                <w:rPr>
+                  <w:rFonts w:ascii="Cambria Math" w:hAnsi="Cambria Math"/>
+                </w:rPr>
+                <m:t>i!=k</m:t>
+              </m:r>
+              <m:ctrlPr>
+                <w:rPr>
+                  <w:rFonts w:ascii="Cambria Math" w:hAnsi="Cambria Math"/>
+                  <w:i/>
+                </w:rPr>
+              </m:ctrlPr>
+            </m:sub>
+            <m:sup>
+              <m:ctrlPr>
+                <w:rPr>
+                  <w:rFonts w:ascii="Cambria Math" w:hAnsi="Cambria Math"/>
+                  <w:i/>
+                </w:rPr>
+              </m:ctrlPr>
+            </m:sup>
+            <m:e>
+              <m:d>
+                <m:dPr>
+                  <m:begChr m:val="|"/>
+                  <m:endChr m:val="|"/>
+                  <m:ctrlPr>
+                    <w:rPr>
+                      <w:rFonts w:ascii="Cambria Math" w:eastAsia="MS Gothic" w:hAnsi="Cambria Math" w:cs="MS Gothic"/>
+                    </w:rPr>
+                  </m:ctrlPr>
+                </m:dPr>
+                <m:e>
+                  <m:sSub>
+                    <m:sSubPr>
+                      <m:ctrlPr>
+                        <w:rPr>
+                          <w:rFonts w:ascii="Cambria Math" w:hAnsi="Cambria Math"/>
+                          <w:i/>
+                        </w:rPr>
+                      </m:ctrlPr>
+                    </m:sSubPr>
+                    <m:e>
+                      <m:r>
+                        <w:rPr>
+                          <w:rFonts w:ascii="Cambria Math" w:hAnsi="Cambria Math"/>
+                        </w:rPr>
+                        <m:t>a</m:t>
+                      </m:r>
+                    </m:e>
+                    <m:sub>
+                      <m:r>
+                        <w:rPr>
+                          <w:rFonts w:ascii="Cambria Math" w:hAnsi="Cambria Math"/>
+                        </w:rPr>
+                        <m:t>ik</m:t>
+                      </m:r>
+                    </m:sub>
+                  </m:sSub>
+                </m:e>
+              </m:d>
+              <m:ctrlPr>
+                <w:rPr>
+                  <w:rFonts w:ascii="Cambria Math" w:hAnsi="Cambria Math"/>
+                  <w:i/>
+                </w:rPr>
+              </m:ctrlPr>
+            </m:e>
+          </m:nary>
+        </m:oMath>
+      </m:oMathPara>
+    </w:p>
+    <w:p>
+      <w:pPr>
+        <w:rPr>
+          <w:lang w:val="ru-RU"/>
+        </w:rPr>
+      </w:pPr>
+      <w:r>
+        <w:rPr>
+          <w:lang w:val="ru-RU"/>
+        </w:rPr>
+        <w:t>Условие для окончания итерационного процесса:</w:t>
+      </w:r>
+    </w:p>
+    <w:p>
+      <m:oMathPara>
+        <m:oMath>
+          <m:d>
+            <m:dPr>
+              <m:begChr m:val="|"/>
+              <m:endChr m:val="|"/>
+              <m:ctrlPr>
+                <w:rPr>
+                  <w:rFonts w:ascii="Cambria Math" w:eastAsia="MS Gothic" w:hAnsi="Cambria Math" w:cs="MS Gothic"/>
+                </w:rPr>
+              </m:ctrlPr>
+            </m:dPr>
+            <m:e>
+              <m:sSubSup>
+                <m:sSubSupPr>
+                  <m:ctrlPr>
+                    <w:rPr>
+                      <w:rFonts w:ascii="Cambria Math" w:hAnsi="Cambria Math"/>
+                      <w:i/>
+                    </w:rPr>
+                  </m:ctrlPr>
+                </m:sSubSupPr>
+                <m:e>
+                  <m:r>
+                    <w:rPr>
+                      <w:rFonts w:ascii="Cambria Math" w:hAnsi="Cambria Math"/>
+                    </w:rPr>
+                    <m:t>x</m:t>
+                  </m:r>
+                </m:e>
+                <m:sub>
+                  <m:r>
+                    <w:rPr>
+                      <w:rFonts w:ascii="Cambria Math" w:hAnsi="Cambria Math"/>
+                    </w:rPr>
+                    <m:t>i</m:t>
+                  </m:r>
+                </m:sub>
+                <m:sup>
+                  <m:d>
+                    <m:dPr>
+                      <m:begChr m:val="["/>
+                      <m:endChr m:val="]"/>
+                      <m:ctrlPr>
+                        <w:rPr>
+                          <w:rFonts w:ascii="Cambria Math" w:hAnsi="Cambria Math"/>
+                          <w:i/>
+                        </w:rPr>
+                      </m:ctrlPr>
+                    </m:dPr>
+                    <m:e>
+                      <m:r>
+                        <w:rPr>
+                          <w:rFonts w:ascii="Cambria Math" w:hAnsi="Cambria Math"/>
+                        </w:rPr>
+                        <m:t>j</m:t>
+                      </m:r>
+                    </m:e>
+                  </m:d>
+                </m:sup>
+              </m:sSubSup>
+              <m:r>
+                <w:rPr>
+                  <w:rFonts w:ascii="Cambria Math" w:hAnsi="Cambria Math"/>
+                </w:rPr>
+                <m:t>-</m:t>
+              </m:r>
+              <m:sSubSup>
+                <m:sSubSupPr>
+                  <m:ctrlPr>
+                    <w:rPr>
+                      <w:rFonts w:ascii="Cambria Math" w:hAnsi="Cambria Math"/>
+                      <w:i/>
+                    </w:rPr>
+                  </m:ctrlPr>
+                </m:sSubSupPr>
+                <m:e>
+                  <m:r>
+                    <w:rPr>
+                      <w:rFonts w:ascii="Cambria Math" w:hAnsi="Cambria Math"/>
+                    </w:rPr>
+                    <m:t>x</m:t>
+                  </m:r>
+                </m:e>
+                <m:sub>
+                  <m:r>
+                    <w:rPr>
+                      <w:rFonts w:ascii="Cambria Math" w:hAnsi="Cambria Math"/>
+                    </w:rPr>
+                    <m:t>i</m:t>
+                  </m:r>
+                </m:sub>
+                <m:sup>
+                  <m:d>
+                    <m:dPr>
+                      <m:begChr m:val="["/>
+                      <m:endChr m:val="]"/>
+                      <m:ctrlPr>
+                        <w:rPr>
+                          <w:rFonts w:ascii="Cambria Math" w:hAnsi="Cambria Math"/>
+                          <w:i/>
+                        </w:rPr>
+                      </m:ctrlPr>
+                    </m:dPr>
+                    <m:e>
+                      <m:r>
+                        <w:rPr>
+                          <w:rFonts w:ascii="Cambria Math" w:hAnsi="Cambria Math"/>
+                        </w:rPr>
+                        <m:t>j-1</m:t>
+                      </m:r>
+                    </m:e>
+                  </m:d>
+                </m:sup>
+              </m:sSubSup>
+            </m:e>
+          </m:d>
+          <m:r>
+            <w:rPr>
+              <w:rFonts w:ascii="Cambria Math" w:hAnsi="Cambria Math" w:hint="eastAsia"/>
+            </w:rPr>
+            <m:t>≤</m:t>
+          </m:r>
+          <m:r>
+            <m:rPr>
+              <m:sty m:val="p"/>
+            </m:rPr>
+            <w:rPr>
+              <w:rFonts w:ascii="Cambria Math" w:hAnsi="Cambria Math"/>
+            </w:rPr>
+            <m:t>ϵ</m:t>
+          </m:r>
+        </m:oMath>
+      </m:oMathPara>
+    </w:p>
+    <w:p>
+      <w:pPr>
+        <w:rPr>
+          <w:lang w:val="ru-RU"/>
+        </w:rPr>
+      </w:pPr>
+      <w:r>
+        <w:rPr>
+          <w:lang w:val="ru-RU"/>
+        </w:rPr>
+        <w:t>Основная</w:t>
+      </w:r>
+      <w:r>
+        <w:rPr>
+          <w:lang w:val="ru-RU"/>
+        </w:rPr>
+        <w:t xml:space="preserve"> формула для вычисление новых значений на каждом шаге итерации, опирающаяся на «свежие» значения:</w:t>
+      </w:r>
+    </w:p>
+    <w:p>
+      <m:oMathPara>
+        <m:oMath>
+          <m:sSubSup>
+            <m:sSubSupPr>
+              <m:ctrlPr>
+                <w:rPr>
+                  <w:rFonts w:ascii="Cambria Math" w:hAnsi="Cambria Math"/>
+                  <w:i/>
+                </w:rPr>
+              </m:ctrlPr>
+            </m:sSubSupPr>
+            <m:e>
+              <m:r>
+                <w:rPr>
+                  <w:rFonts w:ascii="Cambria Math" w:hAnsi="Cambria Math"/>
+                </w:rPr>
+                <m:t>x</m:t>
+              </m:r>
+            </m:e>
+            <m:sub>
+              <m:r>
+                <w:rPr>
+                  <w:rFonts w:ascii="Cambria Math" w:hAnsi="Cambria Math"/>
+                </w:rPr>
+                <m:t>i</m:t>
+              </m:r>
+            </m:sub>
+            <m:sup>
+              <m:d>
+                <m:dPr>
+                  <m:begChr m:val="["/>
+                  <m:endChr m:val="]"/>
+                  <m:ctrlPr>
+                    <w:rPr>
+                      <w:rFonts w:ascii="Cambria Math" w:hAnsi="Cambria Math"/>
+                      <w:i/>
+                    </w:rPr>
+                  </m:ctrlPr>
+                </m:dPr>
+                <m:e>
+                  <m:r>
+                    <w:rPr>
+                      <w:rFonts w:ascii="Cambria Math" w:hAnsi="Cambria Math"/>
+                    </w:rPr>
+                    <m:t>j+1</m:t>
+                  </m:r>
+                </m:e>
+              </m:d>
+            </m:sup>
+          </m:sSubSup>
+          <m:r>
+            <w:rPr>
+              <w:rFonts w:ascii="Cambria Math" w:hAnsi="Cambria Math"/>
+            </w:rPr>
+            <m:t>=</m:t>
+          </m:r>
+          <m:f>
+            <m:fPr>
+              <m:ctrlPr>
+                <w:rPr>
+                  <w:rFonts w:ascii="Cambria Math" w:hAnsi="Cambria Math"/>
+                </w:rPr>
+              </m:ctrlPr>
+            </m:fPr>
+            <m:num>
+              <m:r>
+                <w:rPr>
+                  <w:rFonts w:ascii="Cambria Math" w:hAnsi="Cambria Math"/>
+                </w:rPr>
+                <m:t>1</m:t>
+              </m:r>
+              <m:ctrlPr>
+                <w:rPr>
+                  <w:rFonts w:ascii="Cambria Math" w:hAnsi="Cambria Math"/>
+                  <w:i/>
+                </w:rPr>
+              </m:ctrlPr>
+            </m:num>
+            <m:den>
+              <m:sSub>
+                <m:sSubPr>
+                  <m:ctrlPr>
+                    <w:rPr>
+                      <w:rFonts w:ascii="Cambria Math" w:hAnsi="Cambria Math"/>
+                      <w:i/>
+                    </w:rPr>
+                  </m:ctrlPr>
+                </m:sSubPr>
+                <m:e>
+                  <m:r>
+                    <w:rPr>
+                      <w:rFonts w:ascii="Cambria Math" w:hAnsi="Cambria Math"/>
+                    </w:rPr>
+                    <m:t>a</m:t>
+                  </m:r>
+                </m:e>
+                <m:sub>
+                  <m:r>
+                    <w:rPr>
+                      <w:rFonts w:ascii="Cambria Math" w:hAnsi="Cambria Math"/>
+                    </w:rPr>
+                    <m:t>ii</m:t>
+                  </m:r>
+                </m:sub>
+              </m:sSub>
+              <m:ctrlPr>
+                <w:rPr>
+                  <w:rFonts w:ascii="Cambria Math" w:hAnsi="Cambria Math"/>
+                  <w:i/>
+                </w:rPr>
+              </m:ctrlPr>
+            </m:den>
+          </m:f>
+          <m:d>
+            <m:dPr>
+              <m:ctrlPr>
+                <w:rPr>
+                  <w:rFonts w:ascii="Cambria Math" w:hAnsi="Cambria Math"/>
+                  <w:i/>
+                </w:rPr>
+              </m:ctrlPr>
+            </m:dPr>
+            <m:e>
+              <m:sSub>
+                <m:sSubPr>
+                  <m:ctrlPr>
+                    <w:rPr>
+                      <w:rFonts w:ascii="Cambria Math" w:hAnsi="Cambria Math"/>
+                      <w:i/>
+                    </w:rPr>
+                  </m:ctrlPr>
+                </m:sSubPr>
+                <m:e>
+                  <m:r>
+                    <w:rPr>
+                      <w:rFonts w:ascii="Cambria Math" w:hAnsi="Cambria Math"/>
+                    </w:rPr>
+                    <m:t>b</m:t>
+                  </m:r>
+                </m:e>
+                <m:sub>
+                  <m:r>
+                    <w:rPr>
+                      <w:rFonts w:ascii="Cambria Math" w:hAnsi="Cambria Math"/>
+                    </w:rPr>
+                    <m:t>i</m:t>
+                  </m:r>
+                </m:sub>
+              </m:sSub>
+              <m:r>
+                <w:rPr>
+                  <w:rFonts w:ascii="Cambria Math" w:hAnsi="Cambria Math"/>
+                </w:rPr>
+                <m:t>-</m:t>
+              </m:r>
+              <m:nary>
+                <m:naryPr>
+                  <m:chr m:val="∑"/>
+                  <m:ctrlPr>
+                    <w:rPr>
+                      <w:rFonts w:ascii="Cambria Math" w:hAnsi="Cambria Math"/>
+                    </w:rPr>
+                  </m:ctrlPr>
+                </m:naryPr>
+                <m:sub>
+                  <m:r>
+                    <w:rPr>
+                      <w:rFonts w:ascii="Cambria Math" w:hAnsi="Cambria Math"/>
+                    </w:rPr>
+                    <m:t>k=1</m:t>
+                  </m:r>
+                  <m:ctrlPr>
+                    <w:rPr>
+                      <w:rFonts w:ascii="Cambria Math" w:hAnsi="Cambria Math"/>
+                      <w:i/>
+                    </w:rPr>
+                  </m:ctrlPr>
+                </m:sub>
+                <m:sup>
+                  <m:r>
+                    <w:rPr>
+                      <w:rFonts w:ascii="Cambria Math" w:hAnsi="Cambria Math"/>
+                    </w:rPr>
+                    <m:t>i-1</m:t>
+                  </m:r>
+                  <m:ctrlPr>
+                    <w:rPr>
+                      <w:rFonts w:ascii="Cambria Math" w:hAnsi="Cambria Math"/>
+                      <w:i/>
+                    </w:rPr>
+                  </m:ctrlPr>
+                </m:sup>
+                <m:e>
+                  <m:sSub>
+                    <m:sSubPr>
+                      <m:ctrlPr>
+                        <w:rPr>
+                          <w:rFonts w:ascii="Cambria Math" w:hAnsi="Cambria Math"/>
+                          <w:i/>
+                        </w:rPr>
+                      </m:ctrlPr>
+                    </m:sSubPr>
+                    <m:e>
+                      <m:r>
+                        <w:rPr>
+                          <w:rFonts w:ascii="Cambria Math" w:hAnsi="Cambria Math"/>
+                        </w:rPr>
+                        <m:t>a</m:t>
+                      </m:r>
+                    </m:e>
+                    <m:sub>
+                      <m:r>
+                        <w:rPr>
+                          <w:rFonts w:ascii="Cambria Math" w:hAnsi="Cambria Math"/>
+                        </w:rPr>
+                        <m:t>ik</m:t>
+                      </m:r>
+                    </m:sub>
+                  </m:sSub>
+                  <m:sSubSup>
+                    <m:sSubSupPr>
+                      <m:ctrlPr>
+                        <w:rPr>
+                          <w:rFonts w:ascii="Cambria Math" w:hAnsi="Cambria Math"/>
+                          <w:i/>
+                        </w:rPr>
+                      </m:ctrlPr>
+                    </m:sSubSupPr>
+                    <m:e>
+                      <m:r>
+                        <w:rPr>
+                          <w:rFonts w:ascii="Cambria Math" w:hAnsi="Cambria Math"/>
+                        </w:rPr>
+                        <m:t>x</m:t>
+                      </m:r>
+                    </m:e>
+                    <m:sub>
+                      <m:r>
+                        <w:rPr>
+                          <w:rFonts w:ascii="Cambria Math" w:hAnsi="Cambria Math"/>
+                        </w:rPr>
+                        <m:t>k</m:t>
+                      </m:r>
+                    </m:sub>
+                    <m:sup>
+                      <m:d>
+                        <m:dPr>
+                          <m:begChr m:val="["/>
+                          <m:endChr m:val="]"/>
+                          <m:ctrlPr>
+                            <w:rPr>
+                              <w:rFonts w:ascii="Cambria Math" w:hAnsi="Cambria Math"/>
+                              <w:i/>
+                            </w:rPr>
+                          </m:ctrlPr>
+                        </m:dPr>
+                        <m:e>
+                          <m:r>
+                            <w:rPr>
+                              <w:rFonts w:ascii="Cambria Math" w:hAnsi="Cambria Math"/>
+                            </w:rPr>
+                            <m:t>i+1</m:t>
+                          </m:r>
+                        </m:e>
+                      </m:d>
+                    </m:sup>
+                  </m:sSubSup>
+                  <m:ctrlPr>
+                    <w:rPr>
+                      <w:rFonts w:ascii="Cambria Math" w:hAnsi="Cambria Math"/>
+                      <w:i/>
+                    </w:rPr>
+                  </m:ctrlPr>
+                </m:e>
+              </m:nary>
+              <m:r>
+                <w:rPr>
+                  <w:rFonts w:ascii="Cambria Math" w:hAnsi="Cambria Math"/>
+                </w:rPr>
+                <m:t>-</m:t>
+              </m:r>
+              <m:nary>
+                <m:naryPr>
+                  <m:chr m:val="∑"/>
+                  <m:ctrlPr>
+                    <w:rPr>
+                      <w:rFonts w:ascii="Cambria Math" w:hAnsi="Cambria Math"/>
+                    </w:rPr>
+                  </m:ctrlPr>
+                </m:naryPr>
+                <m:sub>
+                  <m:r>
+                    <w:rPr>
+                      <w:rFonts w:ascii="Cambria Math" w:hAnsi="Cambria Math"/>
+                    </w:rPr>
+                    <m:t>k=i+1</m:t>
+                  </m:r>
+                  <m:ctrlPr>
+                    <w:rPr>
+                      <w:rFonts w:ascii="Cambria Math" w:hAnsi="Cambria Math"/>
+                      <w:i/>
+                    </w:rPr>
+                  </m:ctrlPr>
+                </m:sub>
+                <m:sup>
+                  <m:r>
+                    <w:rPr>
+                      <w:rFonts w:ascii="Cambria Math" w:hAnsi="Cambria Math"/>
+                    </w:rPr>
+                    <m:t>n</m:t>
+                  </m:r>
+                  <m:ctrlPr>
+                    <w:rPr>
+                      <w:rFonts w:ascii="Cambria Math" w:hAnsi="Cambria Math"/>
+                      <w:i/>
+                    </w:rPr>
+                  </m:ctrlPr>
+                </m:sup>
+                <m:e>
+                  <m:sSub>
+                    <m:sSubPr>
+                      <m:ctrlPr>
+                        <w:rPr>
+                          <w:rFonts w:ascii="Cambria Math" w:hAnsi="Cambria Math"/>
+                          <w:i/>
+                        </w:rPr>
+                      </m:ctrlPr>
+                    </m:sSubPr>
+                    <m:e>
+                      <m:r>
+                        <w:rPr>
+                          <w:rFonts w:ascii="Cambria Math" w:hAnsi="Cambria Math"/>
+                        </w:rPr>
+                        <m:t>a</m:t>
+                      </m:r>
+                    </m:e>
+                    <m:sub>
+                      <m:r>
+                        <w:rPr>
+                          <w:rFonts w:ascii="Cambria Math" w:hAnsi="Cambria Math"/>
+                        </w:rPr>
+                        <m:t>ik</m:t>
+                      </m:r>
+                    </m:sub>
+                  </m:sSub>
+                  <m:sSubSup>
+                    <m:sSubSupPr>
+                      <m:ctrlPr>
+                        <w:rPr>
+                          <w:rFonts w:ascii="Cambria Math" w:hAnsi="Cambria Math"/>
+                          <w:i/>
+                        </w:rPr>
+                      </m:ctrlPr>
+                    </m:sSubSupPr>
+                    <m:e>
+                      <m:r>
+                        <w:rPr>
+                          <w:rFonts w:ascii="Cambria Math" w:hAnsi="Cambria Math"/>
+                        </w:rPr>
+                        <m:t>x</m:t>
+                      </m:r>
+                    </m:e>
+                    <m:sub>
+                      <m:r>
+                        <w:rPr>
+                          <w:rFonts w:ascii="Cambria Math" w:hAnsi="Cambria Math"/>
+                        </w:rPr>
+                        <m:t>k</m:t>
+                      </m:r>
+                    </m:sub>
+                    <m:sup>
+                      <m:d>
+                        <m:dPr>
+                          <m:begChr m:val="["/>
+                          <m:endChr m:val="]"/>
+                          <m:ctrlPr>
+                            <w:rPr>
+                              <w:rFonts w:ascii="Cambria Math" w:hAnsi="Cambria Math"/>
+                              <w:i/>
+                            </w:rPr>
+                          </m:ctrlPr>
+                        </m:dPr>
+                        <m:e>
+                          <m:r>
+                            <w:rPr>
+                              <w:rFonts w:ascii="Cambria Math" w:hAnsi="Cambria Math"/>
+                            </w:rPr>
+                            <m:t>i</m:t>
+                          </m:r>
+                        </m:e>
+                      </m:d>
+                    </m:sup>
+                  </m:sSubSup>
+                  <m:ctrlPr>
+                    <w:rPr>
+                      <w:rFonts w:ascii="Cambria Math" w:hAnsi="Cambria Math"/>
+                      <w:i/>
+                    </w:rPr>
+                  </m:ctrlPr>
+                </m:e>
+              </m:nary>
+            </m:e>
+          </m:d>
+        </m:oMath>
+      </m:oMathPara>
+    </w:p>
+    <w:p>
+      <w:pPr>
+        <w:pStyle w:val="Heading1"/>
+      </w:pPr>
+      <w:r>
+        <w:rPr>
+          <w:lang w:val="ru-RU"/>
+        </w:rPr>
+        <w:lastRenderedPageBreak/>
+        <w:t>Блок-схема численного метода</w:t>
+      </w:r>
+    </w:p>
+    <w:p>
+      <w:pPr>
+        <w:jc w:val="center"/>
+      </w:pPr>
+      <w:r>
+        <w:rPr>
+          <w:noProof/>
+        </w:rPr>
+        <w:drawing>
+          <wp:inline distT="0" distB="0" distL="0" distR="0" wp14:anchorId="1F7822B1" wp14:editId="0E58C253">
+            <wp:extent cx="4754880" cy="4403725"/>
+            <wp:effectExtent l="0" t="0" r="7620" b="0"/>
+            <wp:docPr id="1" name="Picture 1"/>
+            <wp:cNvGraphicFramePr>
+              <a:graphicFrameLocks xmlns:a="http://schemas.openxmlformats.org/drawingml/2006/main" noChangeAspect="1"/>
+            </wp:cNvGraphicFramePr>
+            <a:graphic xmlns:a="http://schemas.openxmlformats.org/drawingml/2006/main">
+              <a:graphicData uri="http://schemas.openxmlformats.org/drawingml/2006/picture">
+                <pic:pic xmlns:pic="http://schemas.openxmlformats.org/drawingml/2006/picture">
+                  <pic:nvPicPr>
+                    <pic:cNvPr id="0" name="Picture 1"/>
+                    <pic:cNvPicPr>
+                      <a:picLocks noChangeAspect="1" noChangeArrowheads="1"/>
+                    </pic:cNvPicPr>
+                  </pic:nvPicPr>
+                  <pic:blipFill>
+                    <a:blip r:embed="rId7">
+                      <a:extLst>
+                        <a:ext uri="{28A0092B-C50C-407E-A947-70E740481C1C}">
+                          <a14:useLocalDpi xmlns:a14="http://schemas.microsoft.com/office/drawing/2010/main" val="0"/>
+                        </a:ext>
+                      </a:extLst>
+                    </a:blip>
+                    <a:srcRect/>
+                    <a:stretch>
+                      <a:fillRect/>
+                    </a:stretch>
+                  </pic:blipFill>
+                  <pic:spPr bwMode="auto">
+                    <a:xfrm>
+                      <a:off x="0" y="0"/>
+                      <a:ext cx="4754880" cy="4403725"/>
+                    </a:xfrm>
+                    <a:prstGeom prst="rect">
+                      <a:avLst/>
+                    </a:prstGeom>
+                    <a:noFill/>
+                    <a:ln>
+                      <a:noFill/>
+                    </a:ln>
+                  </pic:spPr>
+                </pic:pic>
+              </a:graphicData>
+            </a:graphic>
+          </wp:inline>
+        </w:drawing>
+      </w:r>
+    </w:p>
+    <w:p>
+      <w:pPr>
+        <w:pStyle w:val="Heading1"/>
+      </w:pPr>
+      <w:r>
+        <w:rPr>
+          <w:lang w:val="ru-RU"/>
+        </w:rPr>
+        <w:lastRenderedPageBreak/>
+        <w:t>Листинг реализованного численного метода программы</w:t>
+      </w:r>
+    </w:p>
     <w:p/>
+    <w:p>
+      <w:pPr>
+        <w:rPr>
+          <w:lang w:val="ru-RU"/>
+        </w:rPr>
+      </w:pPr>
+    </w:p>
     <w:sectPr>
-      <w:headerReference w:type="even" r:id="rId7"/>
-      <w:headerReference w:type="default" r:id="rId8"/>
-      <w:footerReference w:type="even" r:id="rId9"/>
-      <w:footerReference w:type="default" r:id="rId10"/>
-      <w:headerReference w:type="first" r:id="rId11"/>
-      <w:footerReference w:type="first" r:id="rId12"/>
+      <w:headerReference w:type="even" r:id="rId8"/>
+      <w:headerReference w:type="default" r:id="rId9"/>
+      <w:footerReference w:type="even" r:id="rId10"/>
+      <w:footerReference w:type="default" r:id="rId11"/>
+      <w:headerReference w:type="first" r:id="rId12"/>
+      <w:footerReference w:type="first" r:id="rId13"/>
       <w:pgSz w:w="12240" w:h="15840"/>
       <w:pgMar w:top="1134" w:right="567" w:bottom="1134" w:left="1701" w:header="720" w:footer="720" w:gutter="0"/>
       <w:cols w:space="720"/>
@@ -1539,6 +2405,16 @@
       <w:sz w:val="28"/>
     </w:rPr>
   </w:style>
+  <w:style w:type="character" w:styleId="PlaceholderText">
+    <w:name w:val="Placeholder Text"/>
+    <w:basedOn w:val="DefaultParagraphFont"/>
+    <w:uiPriority w:val="99"/>
+    <w:semiHidden/>
+    <w:rsid w:val="002824DC"/>
+    <w:rPr>
+      <w:color w:val="808080"/>
+    </w:rPr>
+  </w:style>
 </w:styles>
 </file>
 

</xml_diff>